<commit_message>
Completed, just need to be read through and editted - Abigail Chong
</commit_message>
<xml_diff>
--- a/documentation/SRSDocumentaion/SRSD Final.docx
+++ b/documentation/SRSDocumentaion/SRSD Final.docx
@@ -3989,21 +3989,81 @@
     </w:p>
     <w:p>
       <w:r>
-        <w:t xml:space="preserve">Hardhat Enterprise is an enterprise formed by students with the aim to design tools to be used assisting white hat operations. They provide students with the opportunity to build-up on their skills, broadening their knowledge, </w:t>
+        <w:t xml:space="preserve">Hardhat Enterprise is an enterprise formed by students with the aim to design tools to be used </w:t>
+      </w:r>
+      <w:r>
+        <w:t xml:space="preserve">in </w:t>
+      </w:r>
+      <w:r>
+        <w:t xml:space="preserve">assisting white hat operations. They provide students with the opportunity to </w:t>
+      </w:r>
+      <w:r>
+        <w:t>build up</w:t>
+      </w:r>
+      <w:r>
+        <w:t xml:space="preserve"> their skills, </w:t>
+      </w:r>
+      <w:r>
+        <w:t>broaden</w:t>
+      </w:r>
+      <w:r>
+        <w:t xml:space="preserve"> their knowledge, </w:t>
       </w:r>
       <w:proofErr w:type="gramStart"/>
       <w:r>
-        <w:t>networking</w:t>
+        <w:t>network</w:t>
       </w:r>
       <w:proofErr w:type="gramEnd"/>
       <w:r>
-        <w:t xml:space="preserve"> and producing useful deliverables. </w:t>
+        <w:t xml:space="preserve"> and </w:t>
+      </w:r>
+      <w:r>
+        <w:t>produce</w:t>
+      </w:r>
+      <w:r>
+        <w:t xml:space="preserve"> useful deliverables. </w:t>
       </w:r>
     </w:p>
     <w:p/>
     <w:p>
       <w:r>
-        <w:t>Currently Hardhat is conducting five interrelated project which all contributes to the goals of the company. Every deliverable developed through each project will be open-sourced and used by anyone. The Hardhat Enterprise aims to creating outcomes which are beneficial to the public through the improvement of existing tools or filling a market need that is not met yet.</w:t>
+        <w:t>Currently</w:t>
+      </w:r>
+      <w:r>
+        <w:t>,</w:t>
+      </w:r>
+      <w:r>
+        <w:t xml:space="preserve"> Hardhat is conducting five interrelated </w:t>
+      </w:r>
+      <w:r>
+        <w:t>projects</w:t>
+      </w:r>
+      <w:r>
+        <w:t xml:space="preserve"> </w:t>
+      </w:r>
+      <w:r>
+        <w:t>that</w:t>
+      </w:r>
+      <w:r>
+        <w:t xml:space="preserve"> all </w:t>
+      </w:r>
+      <w:r>
+        <w:t>contribute</w:t>
+      </w:r>
+      <w:r>
+        <w:t xml:space="preserve"> to the goals of the company. Every deliverable developed through each project will be open-sourced and used by anyone. The Hardhat Enterprise aims to </w:t>
+      </w:r>
+      <w:r>
+        <w:t>create</w:t>
+      </w:r>
+      <w:r>
+        <w:t xml:space="preserve"> outcomes </w:t>
+      </w:r>
+      <w:r>
+        <w:t>that</w:t>
+      </w:r>
+      <w:r>
+        <w:t xml:space="preserve"> are beneficial to the public through the improvement of existing tools or filling a market need that is not met yet.</w:t>
       </w:r>
     </w:p>
     <w:p/>
@@ -4201,6 +4261,16 @@
         </w:rPr>
         <w:t>Research, design, develop, and implement software that aids the process of enumeration and exploitation of remote systems</w:t>
       </w:r>
+    </w:p>
+    <w:p>
+      <w:pPr>
+        <w:pStyle w:val="ListParagraph"/>
+        <w:ind w:left="360"/>
+        <w:rPr>
+          <w:rStyle w:val="SubtleEmphasis"/>
+          <w:color w:val="000000" w:themeColor="text1"/>
+        </w:rPr>
+      </w:pPr>
     </w:p>
     <w:p>
       <w:pPr>
@@ -4387,7 +4457,22 @@
         <w:ind w:left="360"/>
       </w:pPr>
       <w:r>
-        <w:t>The aim of the Fortify project is to create a platform to connect cyber security volunteers</w:t>
+        <w:t>The Fortify project aims</w:t>
+      </w:r>
+      <w:r>
+        <w:t xml:space="preserve"> to create a platform t</w:t>
+      </w:r>
+      <w:r>
+        <w:t>hat</w:t>
+      </w:r>
+      <w:r>
+        <w:t xml:space="preserve"> </w:t>
+      </w:r>
+      <w:r>
+        <w:t>connects</w:t>
+      </w:r>
+      <w:r>
+        <w:t xml:space="preserve"> cyber security volunteers</w:t>
       </w:r>
       <w:r>
         <w:t xml:space="preserve"> – students, graduates, and self-taught professionals –</w:t>
@@ -4402,7 +4487,13 @@
         <w:t xml:space="preserve"> strengthening their security systems</w:t>
       </w:r>
       <w:r>
-        <w:t xml:space="preserve">. This platform will provide volunteers with the opportunity to work on real life projects and apply their skills and knowledge, while gaining the soft skills needed in working environments. The website will also </w:t>
+        <w:t xml:space="preserve">. This platform will provide volunteers with the opportunity to work on </w:t>
+      </w:r>
+      <w:r>
+        <w:t>real-life</w:t>
+      </w:r>
+      <w:r>
+        <w:t xml:space="preserve"> projects and apply their skills and knowledge while gaining the soft skills needed in working environments. The website will also </w:t>
       </w:r>
       <w:proofErr w:type="gramStart"/>
       <w:r>
@@ -4410,7 +4501,43 @@
       </w:r>
       <w:proofErr w:type="gramEnd"/>
       <w:r>
-        <w:t xml:space="preserve"> opportunities for future cyber security professionals and clients to connect and expand their networking landscape. Fortify also fulfills the goals of Hardhat Enterprise filling the gaps in the market, through the raising of employability for students who struggles to find jobs due to their lack of experiences. The projects conducted will be useful in their portfolio enhance, thus increasing their employability rate. Through this project, Hardhat Enterprise can also emphasise on the importance of cyber security in all business and organisation, no matter big or small.</w:t>
+        <w:t xml:space="preserve"> opportunities for future </w:t>
+      </w:r>
+      <w:r>
+        <w:t>cybersecurity</w:t>
+      </w:r>
+      <w:r>
+        <w:t xml:space="preserve"> professionals and clients to connect and expand their networking landscape. Fortify also </w:t>
+      </w:r>
+      <w:r>
+        <w:t>fulfils</w:t>
+      </w:r>
+      <w:r>
+        <w:t xml:space="preserve"> the goals of Hardhat Enterprise filling the gaps in the market, through the raising of employability for students who struggles to find jobs due to their lack of </w:t>
+      </w:r>
+      <w:r>
+        <w:t>experience</w:t>
+      </w:r>
+      <w:r>
+        <w:t xml:space="preserve">. The projects conducted will be useful in their portfolio </w:t>
+      </w:r>
+      <w:r>
+        <w:t>enhancement</w:t>
+      </w:r>
+      <w:r>
+        <w:t xml:space="preserve">, thus increasing their employability rate. Through this project, Hardhat Enterprise can also emphasise the importance of cyber security in all </w:t>
+      </w:r>
+      <w:r>
+        <w:t>businesses</w:t>
+      </w:r>
+      <w:r>
+        <w:t xml:space="preserve"> and </w:t>
+      </w:r>
+      <w:r>
+        <w:t>organisations</w:t>
+      </w:r>
+      <w:r>
+        <w:t>, no matter big or small.</w:t>
       </w:r>
     </w:p>
     <w:p>
@@ -4443,13 +4570,67 @@
         <w:ind w:left="360"/>
       </w:pPr>
       <w:r>
-        <w:t xml:space="preserve">As this project will be undergone over several trimesters, this document serves as a guide to future employees working on the Fortify project. This documentation will be saved on the Fortify cloud folder, where all related members of the project will be able to access it and gain an insight to the website’s purpose, plans, designs, features, and requirements. The document will also be available to the director of Hardhat Enterprise. Future employees can seek out this document </w:t>
+        <w:t>As this project will be undergone</w:t>
+      </w:r>
+      <w:r>
+        <w:t xml:space="preserve"> over</w:t>
+      </w:r>
+      <w:r>
+        <w:t xml:space="preserve"> several trimesters, this document serves as a guide to future employees working on the Fortify project. This documentation will be saved </w:t>
+      </w:r>
+      <w:r>
+        <w:t>in</w:t>
+      </w:r>
+      <w:r>
+        <w:t xml:space="preserve"> the Fortify cloud folder, where all related members of the project will be able to access it and gain insight </w:t>
+      </w:r>
+      <w:r>
+        <w:t>into</w:t>
+      </w:r>
+      <w:r>
+        <w:t xml:space="preserve"> the website’s purpose, plans, designs, features, and requirements. The document will also be available to the director of Hardhat Enterprise. Future employees can seek out this document </w:t>
       </w:r>
       <w:r>
         <w:rPr>
           <w:color w:val="000000" w:themeColor="text1"/>
         </w:rPr>
-        <w:t xml:space="preserve">to seek out a start to where we left of this trimester.  Once completed this document may also be </w:t>
+        <w:t xml:space="preserve">to </w:t>
+      </w:r>
+      <w:r>
+        <w:rPr>
+          <w:color w:val="000000" w:themeColor="text1"/>
+        </w:rPr>
+        <w:t>identify a</w:t>
+      </w:r>
+      <w:r>
+        <w:rPr>
+          <w:color w:val="000000" w:themeColor="text1"/>
+        </w:rPr>
+        <w:t xml:space="preserve"> start</w:t>
+      </w:r>
+      <w:r>
+        <w:rPr>
+          <w:color w:val="000000" w:themeColor="text1"/>
+        </w:rPr>
+        <w:t>ing point from</w:t>
+      </w:r>
+      <w:r>
+        <w:rPr>
+          <w:color w:val="000000" w:themeColor="text1"/>
+        </w:rPr>
+        <w:t xml:space="preserve"> where we left </w:t>
+      </w:r>
+      <w:r>
+        <w:rPr>
+          <w:color w:val="000000" w:themeColor="text1"/>
+        </w:rPr>
+        <w:t>off</w:t>
+      </w:r>
+      <w:r>
+        <w:rPr>
+          <w:color w:val="000000" w:themeColor="text1"/>
+        </w:rPr>
+        <w:t xml:space="preserve"> this trimester.  Once completed this document may also be </w:t>
       </w:r>
       <w:r>
         <w:t>accessible to the AppAttack team for</w:t>
@@ -4503,7 +4684,49 @@
         <w:ind w:left="360"/>
       </w:pPr>
       <w:r>
-        <w:t>The outcome of this project is to create a website where volunteer cyber security professionals and students can connect with small businesses or organisations in assisting them in their security assessment and management. Through this platform, small organisations will be matched up to a compatible volunteer who will assist them in the security concerns of their businesses. Through this interaction, small organisation will gain an insight to the importance of cyber security management and provide them with a head start to the security plans on their businesses.</w:t>
+        <w:t xml:space="preserve">The outcome of this project is to create a website where volunteer </w:t>
+      </w:r>
+      <w:r>
+        <w:t>cybersecurity</w:t>
+      </w:r>
+      <w:r>
+        <w:t xml:space="preserve"> professionals and students can connect with small businesses or organisations in assisting them in their security assessment and management. Through this platform, small organisations will be matched up </w:t>
+      </w:r>
+      <w:r>
+        <w:t>with</w:t>
+      </w:r>
+      <w:r>
+        <w:t xml:space="preserve"> a compatible volunteer who will assist them </w:t>
+      </w:r>
+      <w:r>
+        <w:t>with</w:t>
+      </w:r>
+      <w:r>
+        <w:t xml:space="preserve"> the security concerns of their businesses. Through this interaction, small organisation</w:t>
+      </w:r>
+      <w:r>
+        <w:t>s</w:t>
+      </w:r>
+      <w:r>
+        <w:t xml:space="preserve"> will gain an insight </w:t>
+      </w:r>
+      <w:r>
+        <w:t>into</w:t>
+      </w:r>
+      <w:r>
+        <w:t xml:space="preserve"> the importance of cyber security management and provide them with a head start </w:t>
+      </w:r>
+      <w:r>
+        <w:t>on</w:t>
+      </w:r>
+      <w:r>
+        <w:t xml:space="preserve"> the security plans </w:t>
+      </w:r>
+      <w:r>
+        <w:t>for</w:t>
+      </w:r>
+      <w:r>
+        <w:t xml:space="preserve"> their businesses.</w:t>
       </w:r>
     </w:p>
     <w:p>
@@ -4518,13 +4741,17 @@
       <w:r>
         <w:t xml:space="preserve">The UI/UX of the website will be simple – with </w:t>
       </w:r>
-      <w:proofErr w:type="gramStart"/>
-      <w:r>
-        <w:t>easy to read</w:t>
-      </w:r>
-      <w:proofErr w:type="gramEnd"/>
-      <w:r>
-        <w:t xml:space="preserve"> fonts and light colours – to make it easier on the eyes of all users that explores the website. The website will also include all necessary information regarding the website with its aims, purposes, and roles. In addition, organisations may also get to know their volunteers through the information listed on the volunteer’s profile page, providing them with the assurance of knowing who they are working with.</w:t>
+      <w:r>
+        <w:t>easy-to-read</w:t>
+      </w:r>
+      <w:r>
+        <w:t xml:space="preserve"> fonts and light colours – to make it easier on the eyes of all users that </w:t>
+      </w:r>
+      <w:r>
+        <w:t>explore</w:t>
+      </w:r>
+      <w:r>
+        <w:t xml:space="preserve"> the website. The website will also include all necessary information regarding the website with its aims, purposes, and roles. In addition, organisations may also get to know their volunteers through the information listed on the volunteer’s profile page, providing them with the assurance of knowing who they are working with.</w:t>
       </w:r>
     </w:p>
     <w:p>
@@ -4537,7 +4764,13 @@
         <w:ind w:left="360"/>
       </w:pPr>
       <w:r>
-        <w:t xml:space="preserve">When volunteers and organisations sign up, they will be required to complete a survey to rank their knowledge and security level. The information later would be used by the matchmaking tool in assisting to find the compatibility between a volunteer and organisation to find the best possible match to achieve the targeted goals. The </w:t>
+        <w:t xml:space="preserve">When volunteers and organisations sign up, they will be required to complete a survey to rank their knowledge and security level. The information later would be used by the matchmaking tool in assisting to find the compatibility between a volunteer and </w:t>
+      </w:r>
+      <w:r>
+        <w:t xml:space="preserve">an </w:t>
+      </w:r>
+      <w:r>
+        <w:t xml:space="preserve">organisation to find the best possible match to achieve the targeted goals. The </w:t>
       </w:r>
       <w:r>
         <w:lastRenderedPageBreak/>
@@ -4613,14 +4846,38 @@
         <w:ind w:left="360"/>
       </w:pPr>
       <w:r>
-        <w:t xml:space="preserve">The Fortify website will provide opportunities for students who struggle to find jobs without experiences, as it provides volunteer students, graduates and self-learned cyber security professionals the opportunity to apply their knowledges and skills through the participation of </w:t>
+        <w:t xml:space="preserve">The Fortify website will provide opportunities for students who struggle to find jobs without </w:t>
+      </w:r>
+      <w:r>
+        <w:t>experience</w:t>
+      </w:r>
+      <w:r>
+        <w:t xml:space="preserve">, as it provides volunteer students, </w:t>
       </w:r>
       <w:proofErr w:type="gramStart"/>
       <w:r>
-        <w:t>real life</w:t>
+        <w:t>graduates</w:t>
       </w:r>
       <w:proofErr w:type="gramEnd"/>
       <w:r>
+        <w:t xml:space="preserve"> and self-learned cyber security professionals the opportunity to apply their </w:t>
+      </w:r>
+      <w:r>
+        <w:t>knowledge</w:t>
+      </w:r>
+      <w:r>
+        <w:t xml:space="preserve"> and skills through </w:t>
+      </w:r>
+      <w:r>
+        <w:t xml:space="preserve">the </w:t>
+      </w:r>
+      <w:r>
+        <w:t xml:space="preserve">participation of </w:t>
+      </w:r>
+      <w:r>
+        <w:t>real-life</w:t>
+      </w:r>
+      <w:r>
         <w:t xml:space="preserve"> projects with clients.  This website will also act as a networking platform, where they will be able to connect with others who are in a similar position as them. </w:t>
       </w:r>
     </w:p>
@@ -4637,7 +4894,19 @@
         </w:rPr>
       </w:pPr>
       <w:r>
-        <w:t xml:space="preserve">Another aim of this website is to assist small businesses or organisation who are unable to employ specialist due to the high costs. Organisations can seek out assistance through this website which will provide them with all sorts of cyber security needs necessary for an organisation. </w:t>
+        <w:t xml:space="preserve">Another aim of this website is to assist small businesses or </w:t>
+      </w:r>
+      <w:r>
+        <w:t>organisations</w:t>
+      </w:r>
+      <w:r>
+        <w:t xml:space="preserve"> who are unable to employ </w:t>
+      </w:r>
+      <w:r>
+        <w:t>specialists</w:t>
+      </w:r>
+      <w:r>
+        <w:t xml:space="preserve"> due to the high costs. Organisations can seek out assistance through this website which will provide them with all sorts of cyber security needs necessary for an organisation. </w:t>
       </w:r>
     </w:p>
     <w:p>
@@ -4744,7 +5013,13 @@
         <w:t xml:space="preserve">The </w:t>
       </w:r>
       <w:r>
-        <w:t xml:space="preserve">Fortify website consists of five webpages – Homepage, Organisation </w:t>
+        <w:t xml:space="preserve">Fortify website consists of five </w:t>
+      </w:r>
+      <w:r>
+        <w:t>web pages</w:t>
+      </w:r>
+      <w:r>
+        <w:t xml:space="preserve"> – Homepage, Organisation </w:t>
       </w:r>
       <w:r>
         <w:t>P</w:t>
@@ -4953,7 +5228,10 @@
         <w:t xml:space="preserve">YouTube video </w:t>
       </w:r>
       <w:r>
-        <w:t>which explains</w:t>
+        <w:t>that</w:t>
+      </w:r>
+      <w:r>
+        <w:t xml:space="preserve"> explains</w:t>
       </w:r>
       <w:r>
         <w:t xml:space="preserve"> what </w:t>
@@ -5117,7 +5395,13 @@
         <w:ind w:left="708"/>
       </w:pPr>
       <w:r>
-        <w:t>We also included latest statistics on Cyber Security atta</w:t>
+        <w:t xml:space="preserve">We also included </w:t>
+      </w:r>
+      <w:r>
+        <w:t xml:space="preserve">the </w:t>
+      </w:r>
+      <w:r>
+        <w:t>latest statistics on Cyber Security atta</w:t>
       </w:r>
       <w:r>
         <w:t xml:space="preserve">cks or incidents, as well as </w:t>
@@ -5133,7 +5417,13 @@
       </w:r>
       <w:r>
         <w:lastRenderedPageBreak/>
-        <w:t>due to the lack of cyber security measur</w:t>
+        <w:t xml:space="preserve">due to the lack of </w:t>
+      </w:r>
+      <w:r>
+        <w:t>cybersecurity</w:t>
+      </w:r>
+      <w:r>
+        <w:t xml:space="preserve"> measur</w:t>
       </w:r>
       <w:r>
         <w:t>es</w:t>
@@ -5287,7 +5577,13 @@
         <w:t>Fortify can</w:t>
       </w:r>
       <w:r>
-        <w:t xml:space="preserve"> provide to customers and how it may be of use to </w:t>
+        <w:t xml:space="preserve"> provide to customers and how </w:t>
+      </w:r>
+      <w:r>
+        <w:t>they</w:t>
+      </w:r>
+      <w:r>
+        <w:t xml:space="preserve"> may be of use to </w:t>
       </w:r>
       <w:r>
         <w:t>future</w:t>
@@ -5567,7 +5863,10 @@
         <w:t xml:space="preserve"> </w:t>
       </w:r>
       <w:r>
-        <w:t xml:space="preserve">is </w:t>
+        <w:t>are</w:t>
+      </w:r>
+      <w:r>
+        <w:t xml:space="preserve"> </w:t>
       </w:r>
       <w:proofErr w:type="spellStart"/>
       <w:r>
@@ -5575,7 +5874,13 @@
       </w:r>
       <w:proofErr w:type="spellEnd"/>
       <w:r>
-        <w:t xml:space="preserve"> contact details – which includes an email, contact number and links to social media accounts – and a contact us form. </w:t>
+        <w:t xml:space="preserve"> contact details – which </w:t>
+      </w:r>
+      <w:r>
+        <w:t>include</w:t>
+      </w:r>
+      <w:r>
+        <w:t xml:space="preserve"> an email, contact number and links to social media accounts – and a contact us form. </w:t>
       </w:r>
     </w:p>
     <w:p>
@@ -5871,7 +6176,7 @@
         <w:ind w:left="708"/>
       </w:pPr>
       <w:r>
-        <w:t xml:space="preserve">The Organisation Profile Page lists all the clients that Fortify volunteer is and have worked for. </w:t>
+        <w:t xml:space="preserve">The Organisation Profile Page lists all the clients that Fortify volunteer and have worked for. </w:t>
       </w:r>
       <w:r>
         <w:t xml:space="preserve">Each listed organisation includes </w:t>
@@ -5888,7 +6193,13 @@
       </w:r>
       <w:proofErr w:type="gramEnd"/>
       <w:r>
-        <w:t xml:space="preserve"> regarding their business and ratings on the cyber controls they have applied to their organisation. Below each rating is a more info button which can lead to a separate webpage which holds more details regarding the business and the assessment summary conducted by the volunteers.</w:t>
+        <w:t xml:space="preserve"> regarding their business and ratings on the cyber controls they have applied to their organisation. Below each rating is a more info button which can lead to a separate webpage </w:t>
+      </w:r>
+      <w:r>
+        <w:t>that</w:t>
+      </w:r>
+      <w:r>
+        <w:t xml:space="preserve"> holds more details regarding the business and the assessment summary conducted by the volunteers.</w:t>
       </w:r>
     </w:p>
     <w:p>
@@ -6113,7 +6424,22 @@
       </w:r>
       <w:proofErr w:type="gramEnd"/>
       <w:r>
-        <w:t xml:space="preserve"> about them and their skills in the area of cyber security. Similarly, underneath the rating there is also a more details page which will lead to more details </w:t>
+        <w:t xml:space="preserve"> </w:t>
+      </w:r>
+      <w:r>
+        <w:t>about</w:t>
+      </w:r>
+      <w:r>
+        <w:t xml:space="preserve"> </w:t>
+      </w:r>
+      <w:r>
+        <w:t>them and their skills in the area of cyber security. Similarly, underneath the rating</w:t>
+      </w:r>
+      <w:r>
+        <w:t>,</w:t>
+      </w:r>
+      <w:r>
+        <w:t xml:space="preserve"> there is also a more details page which will lead to more details </w:t>
       </w:r>
       <w:r>
         <w:t>about the volunteer.</w:t>
@@ -6541,7 +6867,10 @@
         <w:t xml:space="preserve">The website is designed </w:t>
       </w:r>
       <w:r>
-        <w:t xml:space="preserve">in a simple layout which makes it more user-friendly and is constructed from HTML, </w:t>
+        <w:t>with</w:t>
+      </w:r>
+      <w:r>
+        <w:t xml:space="preserve"> a simple layout which makes it more user-friendly and is constructed from HTML, </w:t>
       </w:r>
       <w:proofErr w:type="gramStart"/>
       <w:r>
@@ -6549,7 +6878,49 @@
       </w:r>
       <w:proofErr w:type="gramEnd"/>
       <w:r>
-        <w:t xml:space="preserve"> and JavaScript. Fonts used are easy to read – sans-serif – as it will be more straight forward and easier to catch for users. We avoid using complicated and rustic fonts to keep the website clean and more utilized. This way, it will help users understand the information and contents provided more easily. For the colour used, we stick to the colours that are used on the website prototype—which is green and dark blue. By using two colours only for the design, it keeps the website looking neater and cleaner. For the font colours, we decided to go for neutral colours to avoid the website looking complicated. With these colour choices, it enhances the website appearance to look more colour coordinated and ensure readability for users while also keeping it simple, modern, and eye-catching. We made our structure straightforward, with navigation bar at the top of each page to provide easier navigation for users to search for contents or pages they would like to explore further. </w:t>
+        <w:t xml:space="preserve"> and JavaScript. Fonts used are easy to read – sans-serif – as it will be </w:t>
+      </w:r>
+      <w:r>
+        <w:t>more straightforward</w:t>
+      </w:r>
+      <w:r>
+        <w:t xml:space="preserve"> to catch for users. We avoid using complicated and rustic fonts to keep the website clean and more utilized. This way, it will help users understand the information and contents provided more easily. For the colour used, we stick to the colours that are used on the website prototype—which </w:t>
+      </w:r>
+      <w:r>
+        <w:t>are</w:t>
+      </w:r>
+      <w:r>
+        <w:t xml:space="preserve"> green and dark blue. By using two colours only for the design, it keeps the website looking neater and cleaner. For the font colours, we decided to go for neutral colours to avoid the website looking complicated. </w:t>
+      </w:r>
+      <w:r>
+        <w:t>These</w:t>
+      </w:r>
+      <w:r>
+        <w:t xml:space="preserve"> colour choices</w:t>
+      </w:r>
+      <w:r>
+        <w:t xml:space="preserve"> enhance</w:t>
+      </w:r>
+      <w:r>
+        <w:t xml:space="preserve"> the website appearance to look more </w:t>
+      </w:r>
+      <w:r>
+        <w:t>colour-coordinated</w:t>
+      </w:r>
+      <w:r>
+        <w:t xml:space="preserve"> and ensure readability for users while also keeping it simple, modern, and eye-catching. We made our structure straightforward, with </w:t>
+      </w:r>
+      <w:r>
+        <w:t xml:space="preserve">a </w:t>
+      </w:r>
+      <w:r>
+        <w:t xml:space="preserve">navigation bar at the top of each page to provide easier navigation for users to search for </w:t>
+      </w:r>
+      <w:r>
+        <w:t>content</w:t>
+      </w:r>
+      <w:r>
+        <w:t xml:space="preserve"> or pages they would like to explore further. </w:t>
       </w:r>
       <w:r>
         <w:t xml:space="preserve"> </w:t>
@@ -6582,7 +6953,13 @@
         <w:t>I</w:t>
       </w:r>
       <w:r>
-        <w:t xml:space="preserve">n the process of sign-up, organisations and volunteers are required to complete a self-assessment survey to determine the level of security implemented by their organisation and skills each individual holds. </w:t>
+        <w:t xml:space="preserve">n the process of sign-up, organisations and volunteers are required to complete a self-assessment survey to determine the level of security implemented by their organisation and </w:t>
+      </w:r>
+      <w:r>
+        <w:t xml:space="preserve">the </w:t>
+      </w:r>
+      <w:r>
+        <w:t xml:space="preserve">skills each individual holds. </w:t>
       </w:r>
     </w:p>
     <w:p>
@@ -6815,15 +7192,80 @@
         <w:ind w:left="720"/>
       </w:pPr>
       <w:r>
-        <w:t xml:space="preserve">The self-assessment survey targeted on the organisations requires respondents to assess their organisation’s cyber security level by ranking each technical control from a maturity level 0 to 3. In addition, organisation also </w:t>
+        <w:t xml:space="preserve">The self-assessment survey targeted </w:t>
+      </w:r>
+      <w:r>
+        <w:t>at</w:t>
+      </w:r>
+      <w:r>
+        <w:t xml:space="preserve"> the organisations requires respondents to assess their organisation’s cyber security level by ranking each technical control from a maturity level </w:t>
+      </w:r>
+      <w:r>
+        <w:t xml:space="preserve">of </w:t>
+      </w:r>
+      <w:r>
+        <w:t xml:space="preserve">0 to 3. In addition, </w:t>
+      </w:r>
+      <w:r>
+        <w:t xml:space="preserve">the </w:t>
+      </w:r>
+      <w:r>
+        <w:t xml:space="preserve">organisation also </w:t>
       </w:r>
       <w:proofErr w:type="gramStart"/>
       <w:r>
+        <w:t>have</w:t>
+      </w:r>
+      <w:proofErr w:type="gramEnd"/>
+      <w:r>
+        <w:t xml:space="preserve"> to rank their skills and their capability in responding to cyber situations. From the rankings, a volunteer from Fortify will assess each category and set a </w:t>
+      </w:r>
+      <w:r>
+        <w:t>Fortify-confirmed</w:t>
+      </w:r>
+      <w:r>
+        <w:t xml:space="preserve"> maturity level. The overall results will be the basis of the cyber security assessment to build on a precise security plan targeting the organisation. </w:t>
+      </w:r>
+    </w:p>
+    <w:p>
+      <w:pPr>
+        <w:ind w:left="720"/>
+      </w:pPr>
+    </w:p>
+    <w:p>
+      <w:pPr>
+        <w:ind w:left="720"/>
+      </w:pPr>
+      <w:r>
+        <w:t xml:space="preserve">During the </w:t>
+      </w:r>
+      <w:r>
+        <w:t>sign-up</w:t>
+      </w:r>
+      <w:r>
+        <w:t xml:space="preserve">, volunteers also </w:t>
+      </w:r>
+      <w:proofErr w:type="gramStart"/>
+      <w:r>
         <w:t>have to</w:t>
       </w:r>
       <w:proofErr w:type="gramEnd"/>
       <w:r>
-        <w:t xml:space="preserve"> rank their skills and their capability in responding to cyber situations. From the rankings, a volunteer from Fortify will assess each category and set a Fortify confirmed maturity level. The overall results will be the basis of the cyber security assessment to build on a precise security plan targeting the organisation. </w:t>
+        <w:t xml:space="preserve"> complete a survey ranking their skills from a maturity level of 0 to 3. </w:t>
+      </w:r>
+      <w:proofErr w:type="gramStart"/>
+      <w:r>
+        <w:t>Similar to</w:t>
+      </w:r>
+      <w:proofErr w:type="gramEnd"/>
+      <w:r>
+        <w:t xml:space="preserve"> the self-assessment survey on the organisation, a senior Fortify volunteer would have to assess their skills on a general level before they are </w:t>
+      </w:r>
+      <w:r>
+        <w:t>officially</w:t>
+      </w:r>
+      <w:r>
+        <w:t xml:space="preserve"> accepted as an employee. </w:t>
       </w:r>
     </w:p>
     <w:p>
@@ -6834,35 +7276,6 @@
     <w:p>
       <w:pPr>
         <w:ind w:left="720"/>
-      </w:pPr>
-      <w:r>
-        <w:t xml:space="preserve">During the sign up, volunteers also </w:t>
-      </w:r>
-      <w:proofErr w:type="gramStart"/>
-      <w:r>
-        <w:t>have to</w:t>
-      </w:r>
-      <w:proofErr w:type="gramEnd"/>
-      <w:r>
-        <w:t xml:space="preserve"> complete a survey ranking their skills from a maturity level of 0 to 3. </w:t>
-      </w:r>
-      <w:proofErr w:type="gramStart"/>
-      <w:r>
-        <w:t>Similar to</w:t>
-      </w:r>
-      <w:proofErr w:type="gramEnd"/>
-      <w:r>
-        <w:t xml:space="preserve"> the self-assessment survey on the organisation, a senior Fortify volunteer would have to assess their skills on a general level before they are official accepted as an employee. </w:t>
-      </w:r>
-    </w:p>
-    <w:p>
-      <w:pPr>
-        <w:ind w:left="720"/>
-      </w:pPr>
-    </w:p>
-    <w:p>
-      <w:pPr>
-        <w:ind w:left="720"/>
         <w:rPr>
           <w:color w:val="000000" w:themeColor="text1"/>
         </w:rPr>
@@ -6874,7 +7287,19 @@
         <w:rPr>
           <w:color w:val="000000" w:themeColor="text1"/>
         </w:rPr>
-        <w:t>so, a respondents may ask for assistance from a volunteer.</w:t>
+        <w:t xml:space="preserve">so, </w:t>
+      </w:r>
+      <w:r>
+        <w:rPr>
+          <w:color w:val="000000" w:themeColor="text1"/>
+        </w:rPr>
+        <w:t>respondents</w:t>
+      </w:r>
+      <w:r>
+        <w:rPr>
+          <w:color w:val="000000" w:themeColor="text1"/>
+        </w:rPr>
+        <w:t xml:space="preserve"> may ask for assistance from a volunteer.</w:t>
       </w:r>
       <w:r>
         <w:rPr>
@@ -6923,7 +7348,13 @@
         <w:ind w:left="567"/>
       </w:pPr>
       <w:r>
-        <w:t>We have designed a unified sign-up page for volunteers and organisations. The sign-up page is simple. The users only need to input their name, email address, password and select a checkbox identifying if they are a volunteer or an organisation. There is also a comment box th</w:t>
+        <w:t xml:space="preserve">We have designed a unified sign-up page for volunteers and organisations. The sign-up page is simple. The users only need to input their name, email address, </w:t>
+      </w:r>
+      <w:r>
+        <w:t xml:space="preserve">and </w:t>
+      </w:r>
+      <w:r>
+        <w:t>password and select a checkbox identifying if they are a volunteer or an organisation. There is also a comment box th</w:t>
       </w:r>
       <w:r>
         <w:t>at users have the option to use to relay additional information to the admin</w:t>
@@ -6932,7 +7363,13 @@
         <w:t xml:space="preserve">. </w:t>
       </w:r>
       <w:r>
-        <w:t>After the basic sign up, individuals would be required to</w:t>
+        <w:t xml:space="preserve">After the basic </w:t>
+      </w:r>
+      <w:r>
+        <w:t>sign-up</w:t>
+      </w:r>
+      <w:r>
+        <w:t>, individuals would be required to</w:t>
       </w:r>
       <w:r>
         <w:t xml:space="preserve"> </w:t>
@@ -7392,7 +7829,13 @@
         </w:drawing>
       </w:r>
       <w:r>
-        <w:t xml:space="preserve">The volunteers page will be available to view for </w:t>
+        <w:t xml:space="preserve">The </w:t>
+      </w:r>
+      <w:r>
+        <w:t>volunteer's</w:t>
+      </w:r>
+      <w:r>
+        <w:t xml:space="preserve"> page will be available to view for </w:t>
       </w:r>
       <w:proofErr w:type="spellStart"/>
       <w:r>
@@ -7400,7 +7843,13 @@
       </w:r>
       <w:proofErr w:type="spellEnd"/>
       <w:r>
-        <w:t xml:space="preserve"> clients. This page displays more details about the volunteers. There are five sections on this page. The first one is the volunteer’s profile picture. Below that, we can see the Contacts section, which gives us information about the volunteer’s contacts. Next to the profile picture is the About Me section, which is where the volunteers can write a brief description of themselves. Below it is the Qualification section, which provides volunteer’s educational background. And the last section on this page is Primary Skills, which consists of the skills that each volunteer has and how advanced they are in each of the skills.</w:t>
+        <w:t xml:space="preserve"> clients. This page displays more details about the volunteers. There are five sections on this page. The first one is the volunteer’s profile picture. Below that, we can see the Contacts section, which gives us information about the volunteer’s contacts. Next to the profile picture is the About Me section, which is where the volunteers can write a brief description of themselves. Below is the Qualification section, which provides </w:t>
+      </w:r>
+      <w:r>
+        <w:t xml:space="preserve">the </w:t>
+      </w:r>
+      <w:r>
+        <w:t>volunteer’s educational background. And the last section on this page is Primary Skills, which consists of the skills that each volunteer has and how advanced they are in each of the skills.</w:t>
       </w:r>
     </w:p>
     <w:p>
@@ -7727,7 +8176,25 @@
         <w:t>s</w:t>
       </w:r>
       <w:r>
-        <w:t>ations. This page contains four sections. The first section is the logo of the organization and its location. Below it is the contact details. Next to those are the About Us section, which can be used by the organization to provide brief description about themselves. And then next to it, there is an Assessment Summary section, which will display the results of the assessment that the organization has taken when they are signing up for Fortify.</w:t>
+        <w:t xml:space="preserve">ations. This page contains four sections. The first section is the logo of the organization and its location. Below it is the contact details. Next to those </w:t>
+      </w:r>
+      <w:r>
+        <w:t>is</w:t>
+      </w:r>
+      <w:r>
+        <w:t xml:space="preserve"> the About Us section, which can be used by the organization to provide </w:t>
+      </w:r>
+      <w:r>
+        <w:t xml:space="preserve">a </w:t>
+      </w:r>
+      <w:r>
+        <w:t xml:space="preserve">brief description </w:t>
+      </w:r>
+      <w:r>
+        <w:t>of</w:t>
+      </w:r>
+      <w:r>
+        <w:t xml:space="preserve"> themselves. And then next to it, there is an Assessment Summary section, which will display the results of the assessment that the organization has taken when they are signing up for Fortify.</w:t>
       </w:r>
     </w:p>
     <w:p>
@@ -7762,56 +8229,98 @@
           <w:rStyle w:val="normaltextrun"/>
           <w:rFonts w:cstheme="majorBidi"/>
         </w:rPr>
-        <w:t>The overall aim of Fortify is to assist small businesses with their cyber security measures. With this aim, we incorporated a matchmaking tool which would match an organisation to a volunteer base on th</w:t>
+        <w:t xml:space="preserve">The overall aim of Fortify is to assist small businesses with their cyber security measures. With this aim, we incorporated a matchmaking tool </w:t>
       </w:r>
       <w:r>
         <w:rPr>
           <w:rStyle w:val="normaltextrun"/>
           <w:rFonts w:cstheme="majorBidi"/>
         </w:rPr>
-        <w:t>e c</w:t>
+        <w:t>that</w:t>
       </w:r>
       <w:r>
         <w:rPr>
           <w:rStyle w:val="normaltextrun"/>
           <w:rFonts w:cstheme="majorBidi"/>
         </w:rPr>
-        <w:t>ompatibility</w:t>
+        <w:t xml:space="preserve"> would match an organisation to a volunteer base on th</w:t>
       </w:r>
       <w:r>
         <w:rPr>
           <w:rStyle w:val="normaltextrun"/>
           <w:rFonts w:cstheme="majorBidi"/>
         </w:rPr>
-        <w:t xml:space="preserve"> of the volunteer’s skills with the organisation’s requests</w:t>
+        <w:t>e c</w:t>
       </w:r>
       <w:r>
         <w:rPr>
           <w:rStyle w:val="normaltextrun"/>
           <w:rFonts w:cstheme="majorBidi"/>
         </w:rPr>
-        <w:t xml:space="preserve">. </w:t>
+        <w:t>ompatibility</w:t>
       </w:r>
       <w:r>
         <w:rPr>
           <w:rStyle w:val="normaltextrun"/>
           <w:rFonts w:cstheme="majorBidi"/>
         </w:rPr>
-        <w:t xml:space="preserve">The tool will make use of the information provided the organisations and volunteers to determine the most </w:t>
+        <w:t xml:space="preserve"> of the volunteer’s skills with the organisation’s requests</w:t>
       </w:r>
       <w:r>
         <w:rPr>
           <w:rStyle w:val="normaltextrun"/>
           <w:rFonts w:cstheme="majorBidi"/>
         </w:rPr>
-        <w:t>probable</w:t>
+        <w:t xml:space="preserve">. </w:t>
       </w:r>
       <w:r>
         <w:rPr>
           <w:rStyle w:val="normaltextrun"/>
           <w:rFonts w:cstheme="majorBidi"/>
         </w:rPr>
-        <w:t xml:space="preserve"> match. Through this matchmaking service, the organisations will be able to work with the volunteer who has the required skills for the services requested.</w:t>
+        <w:t xml:space="preserve">The tool will make use of the information provided </w:t>
+      </w:r>
+      <w:r>
+        <w:rPr>
+          <w:rStyle w:val="normaltextrun"/>
+          <w:rFonts w:cstheme="majorBidi"/>
+        </w:rPr>
+        <w:t xml:space="preserve">by </w:t>
+      </w:r>
+      <w:r>
+        <w:rPr>
+          <w:rStyle w:val="normaltextrun"/>
+          <w:rFonts w:cstheme="majorBidi"/>
+        </w:rPr>
+        <w:t xml:space="preserve">the organisations and volunteers to determine the most </w:t>
+      </w:r>
+      <w:r>
+        <w:rPr>
+          <w:rStyle w:val="normaltextrun"/>
+          <w:rFonts w:cstheme="majorBidi"/>
+        </w:rPr>
+        <w:t>probable</w:t>
+      </w:r>
+      <w:r>
+        <w:rPr>
+          <w:rStyle w:val="normaltextrun"/>
+          <w:rFonts w:cstheme="majorBidi"/>
+        </w:rPr>
+        <w:t xml:space="preserve"> match. Through this matchmaking service, the organisations will be able to work with </w:t>
+      </w:r>
+      <w:r>
+        <w:rPr>
+          <w:rStyle w:val="normaltextrun"/>
+          <w:rFonts w:cstheme="majorBidi"/>
+        </w:rPr>
+        <w:t xml:space="preserve">a </w:t>
+      </w:r>
+      <w:r>
+        <w:rPr>
+          <w:rStyle w:val="normaltextrun"/>
+          <w:rFonts w:cstheme="majorBidi"/>
+        </w:rPr>
+        <w:t>volunteer who has the required skills for the services requested.</w:t>
       </w:r>
     </w:p>
     <w:p>
@@ -10752,6 +11261,26 @@
 </a:theme>
 </file>
 
+<file path=word/webextensions/taskpanes.xml><?xml version="1.0" encoding="utf-8"?>
+<wetp:taskpanes xmlns:wetp="http://schemas.microsoft.com/office/webextensions/taskpanes/2010/11">
+  <wetp:taskpane dockstate="right" visibility="0" width="350" row="0">
+    <wetp:webextensionref xmlns:r="http://schemas.openxmlformats.org/officeDocument/2006/relationships" r:id="rId1"/>
+  </wetp:taskpane>
+</wetp:taskpanes>
+</file>
+
+<file path=word/webextensions/webextension1.xml><?xml version="1.0" encoding="utf-8"?>
+<we:webextension xmlns:we="http://schemas.microsoft.com/office/webextensions/webextension/2010/11" id="{B3B69FD2-93E3-2E4E-9BC9-A75A8D4230DA}">
+  <we:reference id="wa200001011" version="1.2.0.0" store="en-US" storeType="OMEX"/>
+  <we:alternateReferences>
+    <we:reference id="WA200001011" version="1.2.0.0" store="" storeType="OMEX"/>
+  </we:alternateReferences>
+  <we:properties/>
+  <we:bindings/>
+  <we:snapshot xmlns:r="http://schemas.openxmlformats.org/officeDocument/2006/relationships"/>
+</we:webextension>
+</file>
+
 <file path=customXml/item1.xml><?xml version="1.0" encoding="utf-8"?>
 <CoverPageProperties xmlns="http://schemas.microsoft.com/office/2006/coverPageProps">
   <PublishDate>Hardhat Enterprise</PublishDate>

</xml_diff>

<commit_message>
Completed - Abigail Chong
</commit_message>
<xml_diff>
--- a/documentation/SRSDocumentaion/SRSD Final.docx
+++ b/documentation/SRSDocumentaion/SRSD Final.docx
@@ -6176,7 +6176,16 @@
         <w:ind w:left="708"/>
       </w:pPr>
       <w:r>
-        <w:t xml:space="preserve">The Organisation Profile Page lists all the clients that Fortify volunteer and have worked for. </w:t>
+        <w:t xml:space="preserve">The Organisation Profile Page lists all the clients that Fortify volunteer and </w:t>
+      </w:r>
+      <w:r>
+        <w:t xml:space="preserve">collaborated </w:t>
+      </w:r>
+      <w:r>
+        <w:t>with</w:t>
+      </w:r>
+      <w:r>
+        <w:t xml:space="preserve">. </w:t>
       </w:r>
       <w:r>
         <w:t xml:space="preserve">Each listed organisation includes </w:t>
@@ -6416,7 +6425,13 @@
         <w:t xml:space="preserve"> </w:t>
       </w:r>
       <w:r>
-        <w:t xml:space="preserve">lists all the volunteers who work with Fortify. Each volunteer includes </w:t>
+        <w:t>lists all the volunteers who work</w:t>
+      </w:r>
+      <w:r>
+        <w:t>s</w:t>
+      </w:r>
+      <w:r>
+        <w:t xml:space="preserve"> with Fortify. Each volunteer includes </w:t>
       </w:r>
       <w:proofErr w:type="gramStart"/>
       <w:r>
@@ -7301,6 +7316,264 @@
         </w:rPr>
         <w:t xml:space="preserve"> may ask for assistance from a volunteer.</w:t>
       </w:r>
+    </w:p>
+    <w:p>
+      <w:pPr>
+        <w:ind w:left="720"/>
+        <w:rPr>
+          <w:color w:val="000000" w:themeColor="text1"/>
+        </w:rPr>
+      </w:pPr>
+    </w:p>
+    <w:p>
+      <w:pPr>
+        <w:jc w:val="center"/>
+        <w:rPr>
+          <w:color w:val="000000" w:themeColor="text1"/>
+        </w:rPr>
+      </w:pPr>
+      <w:r>
+        <w:rPr>
+          <w:noProof/>
+          <w:color w:val="2B579A"/>
+          <w:shd w:val="clear" w:color="auto" w:fill="E6E6E6"/>
+        </w:rPr>
+        <w:drawing>
+          <wp:inline distT="0" distB="0" distL="0" distR="0" wp14:anchorId="36C1DC4A" wp14:editId="27F2E403">
+            <wp:extent cx="5638000" cy="2476072"/>
+            <wp:effectExtent l="0" t="0" r="1270" b="635"/>
+            <wp:docPr id="9" name="Picture 9"/>
+            <wp:cNvGraphicFramePr>
+              <a:graphicFrameLocks xmlns:a="http://schemas.openxmlformats.org/drawingml/2006/main" noChangeAspect="1"/>
+            </wp:cNvGraphicFramePr>
+            <a:graphic xmlns:a="http://schemas.openxmlformats.org/drawingml/2006/main">
+              <a:graphicData uri="http://schemas.openxmlformats.org/drawingml/2006/picture">
+                <pic:pic xmlns:pic="http://schemas.openxmlformats.org/drawingml/2006/picture">
+                  <pic:nvPicPr>
+                    <pic:cNvPr id="1" name=""/>
+                    <pic:cNvPicPr/>
+                  </pic:nvPicPr>
+                  <pic:blipFill>
+                    <a:blip r:embed="rId26"/>
+                    <a:stretch>
+                      <a:fillRect/>
+                    </a:stretch>
+                  </pic:blipFill>
+                  <pic:spPr>
+                    <a:xfrm>
+                      <a:off x="0" y="0"/>
+                      <a:ext cx="5686884" cy="2497541"/>
+                    </a:xfrm>
+                    <a:prstGeom prst="rect">
+                      <a:avLst/>
+                    </a:prstGeom>
+                  </pic:spPr>
+                </pic:pic>
+              </a:graphicData>
+            </a:graphic>
+          </wp:inline>
+        </w:drawing>
+      </w:r>
+    </w:p>
+    <w:p>
+      <w:pPr>
+        <w:ind w:left="851"/>
+        <w:jc w:val="right"/>
+        <w:rPr>
+          <w:i/>
+          <w:iCs/>
+          <w:color w:val="404040" w:themeColor="text1" w:themeTint="BF"/>
+          <w:sz w:val="21"/>
+          <w:szCs w:val="21"/>
+        </w:rPr>
+      </w:pPr>
+      <w:r>
+        <w:rPr>
+          <w:rStyle w:val="SubtleEmphasis"/>
+          <w:sz w:val="21"/>
+          <w:szCs w:val="21"/>
+        </w:rPr>
+        <w:t>Figure 4.</w:t>
+      </w:r>
+      <w:r>
+        <w:rPr>
+          <w:rStyle w:val="SubtleEmphasis"/>
+          <w:sz w:val="21"/>
+          <w:szCs w:val="21"/>
+        </w:rPr>
+        <w:t>1</w:t>
+      </w:r>
+      <w:r>
+        <w:rPr>
+          <w:rStyle w:val="SubtleEmphasis"/>
+          <w:sz w:val="21"/>
+          <w:szCs w:val="21"/>
+        </w:rPr>
+        <w:t>.</w:t>
+      </w:r>
+      <w:r>
+        <w:rPr>
+          <w:rStyle w:val="SubtleEmphasis"/>
+          <w:sz w:val="21"/>
+          <w:szCs w:val="21"/>
+        </w:rPr>
+        <w:t>3.1</w:t>
+      </w:r>
+      <w:r>
+        <w:rPr>
+          <w:rStyle w:val="SubtleEmphasis"/>
+          <w:sz w:val="21"/>
+          <w:szCs w:val="21"/>
+        </w:rPr>
+        <w:t xml:space="preserve"> </w:t>
+      </w:r>
+      <w:r>
+        <w:rPr>
+          <w:rStyle w:val="SubtleEmphasis"/>
+          <w:sz w:val="21"/>
+          <w:szCs w:val="21"/>
+        </w:rPr>
+        <w:t xml:space="preserve">Draft of Organisation Self-Assessment Survey Question 1 </w:t>
+      </w:r>
+    </w:p>
+    <w:p>
+      <w:pPr>
+        <w:ind w:left="720"/>
+        <w:rPr>
+          <w:color w:val="000000" w:themeColor="text1"/>
+        </w:rPr>
+      </w:pPr>
+    </w:p>
+    <w:p>
+      <w:pPr>
+        <w:rPr>
+          <w:color w:val="000000" w:themeColor="text1"/>
+        </w:rPr>
+      </w:pPr>
+      <w:r>
+        <w:rPr>
+          <w:noProof/>
+          <w:color w:val="2B579A"/>
+          <w:shd w:val="clear" w:color="auto" w:fill="E6E6E6"/>
+        </w:rPr>
+        <w:lastRenderedPageBreak/>
+        <w:drawing>
+          <wp:inline distT="0" distB="0" distL="0" distR="0" wp14:anchorId="7981F974" wp14:editId="0A17E5BA">
+            <wp:extent cx="5731510" cy="2496820"/>
+            <wp:effectExtent l="0" t="0" r="0" b="0"/>
+            <wp:docPr id="10" name="Picture 10"/>
+            <wp:cNvGraphicFramePr>
+              <a:graphicFrameLocks xmlns:a="http://schemas.openxmlformats.org/drawingml/2006/main" noChangeAspect="1"/>
+            </wp:cNvGraphicFramePr>
+            <a:graphic xmlns:a="http://schemas.openxmlformats.org/drawingml/2006/main">
+              <a:graphicData uri="http://schemas.openxmlformats.org/drawingml/2006/picture">
+                <pic:pic xmlns:pic="http://schemas.openxmlformats.org/drawingml/2006/picture">
+                  <pic:nvPicPr>
+                    <pic:cNvPr id="1" name=""/>
+                    <pic:cNvPicPr/>
+                  </pic:nvPicPr>
+                  <pic:blipFill>
+                    <a:blip r:embed="rId27"/>
+                    <a:stretch>
+                      <a:fillRect/>
+                    </a:stretch>
+                  </pic:blipFill>
+                  <pic:spPr>
+                    <a:xfrm>
+                      <a:off x="0" y="0"/>
+                      <a:ext cx="5731510" cy="2496820"/>
+                    </a:xfrm>
+                    <a:prstGeom prst="rect">
+                      <a:avLst/>
+                    </a:prstGeom>
+                  </pic:spPr>
+                </pic:pic>
+              </a:graphicData>
+            </a:graphic>
+          </wp:inline>
+        </w:drawing>
+      </w:r>
+    </w:p>
+    <w:p>
+      <w:pPr>
+        <w:ind w:left="720"/>
+        <w:jc w:val="right"/>
+        <w:rPr>
+          <w:color w:val="000000" w:themeColor="text1"/>
+        </w:rPr>
+      </w:pPr>
+      <w:r>
+        <w:rPr>
+          <w:rStyle w:val="SubtleEmphasis"/>
+          <w:sz w:val="21"/>
+          <w:szCs w:val="21"/>
+        </w:rPr>
+        <w:t>Figure 4.</w:t>
+      </w:r>
+      <w:r>
+        <w:rPr>
+          <w:rStyle w:val="SubtleEmphasis"/>
+          <w:sz w:val="21"/>
+          <w:szCs w:val="21"/>
+        </w:rPr>
+        <w:t>1</w:t>
+      </w:r>
+      <w:r>
+        <w:rPr>
+          <w:rStyle w:val="SubtleEmphasis"/>
+          <w:sz w:val="21"/>
+          <w:szCs w:val="21"/>
+        </w:rPr>
+        <w:t>.</w:t>
+      </w:r>
+      <w:r>
+        <w:rPr>
+          <w:rStyle w:val="SubtleEmphasis"/>
+          <w:sz w:val="21"/>
+          <w:szCs w:val="21"/>
+        </w:rPr>
+        <w:t>3.</w:t>
+      </w:r>
+      <w:r>
+        <w:rPr>
+          <w:rStyle w:val="SubtleEmphasis"/>
+          <w:sz w:val="21"/>
+          <w:szCs w:val="21"/>
+        </w:rPr>
+        <w:t>2</w:t>
+      </w:r>
+      <w:r>
+        <w:rPr>
+          <w:rStyle w:val="SubtleEmphasis"/>
+          <w:sz w:val="21"/>
+          <w:szCs w:val="21"/>
+        </w:rPr>
+        <w:t xml:space="preserve"> </w:t>
+      </w:r>
+      <w:r>
+        <w:rPr>
+          <w:rStyle w:val="SubtleEmphasis"/>
+          <w:sz w:val="21"/>
+          <w:szCs w:val="21"/>
+        </w:rPr>
+        <w:t xml:space="preserve">Draft of </w:t>
+      </w:r>
+      <w:r>
+        <w:rPr>
+          <w:rStyle w:val="SubtleEmphasis"/>
+          <w:sz w:val="21"/>
+          <w:szCs w:val="21"/>
+        </w:rPr>
+        <w:t>Volunteet</w:t>
+      </w:r>
+      <w:r>
+        <w:rPr>
+          <w:rStyle w:val="SubtleEmphasis"/>
+          <w:sz w:val="21"/>
+          <w:szCs w:val="21"/>
+        </w:rPr>
+        <w:t xml:space="preserve"> Self-Assessment Survey Question 1 </w:t>
+      </w:r>
       <w:r>
         <w:rPr>
           <w:color w:val="000000" w:themeColor="text1"/>
@@ -7411,7 +7684,7 @@
                     <pic:cNvPicPr/>
                   </pic:nvPicPr>
                   <pic:blipFill>
-                    <a:blip r:embed="rId26">
+                    <a:blip r:embed="rId28">
                       <a:extLst>
                         <a:ext uri="{28A0092B-C50C-407E-A947-70E740481C1C}">
                           <a14:useLocalDpi xmlns:a14="http://schemas.microsoft.com/office/drawing/2010/main" val="0"/>
@@ -7541,7 +7814,7 @@
                     <pic:cNvPicPr/>
                   </pic:nvPicPr>
                   <pic:blipFill>
-                    <a:blip r:embed="rId27">
+                    <a:blip r:embed="rId29">
                       <a:extLst>
                         <a:ext uri="{28A0092B-C50C-407E-A947-70E740481C1C}">
                           <a14:useLocalDpi xmlns:a14="http://schemas.microsoft.com/office/drawing/2010/main" val="0"/>
@@ -7789,7 +8062,7 @@
                     <pic:cNvPicPr/>
                   </pic:nvPicPr>
                   <pic:blipFill rotWithShape="1">
-                    <a:blip r:embed="rId28" cstate="print">
+                    <a:blip r:embed="rId30" cstate="print">
                       <a:extLst>
                         <a:ext uri="{28A0092B-C50C-407E-A947-70E740481C1C}">
                           <a14:useLocalDpi xmlns:a14="http://schemas.microsoft.com/office/drawing/2010/main" val="0"/>
@@ -8130,7 +8403,7 @@
                     <pic:cNvPicPr/>
                   </pic:nvPicPr>
                   <pic:blipFill rotWithShape="1">
-                    <a:blip r:embed="rId29" cstate="print">
+                    <a:blip r:embed="rId31" cstate="print">
                       <a:extLst>
                         <a:ext uri="{28A0092B-C50C-407E-A947-70E740481C1C}">
                           <a14:useLocalDpi xmlns:a14="http://schemas.microsoft.com/office/drawing/2010/main" val="0"/>

</xml_diff>